<commit_message>
Actualizacion del flujo principal del Caso de Uso
</commit_message>
<xml_diff>
--- a/Elaboración/Especificaciones CU/Especificacion Caso de Uso Visualizar Programa.docx
+++ b/Elaboración/Especificaciones CU/Especificacion Caso de Uso Visualizar Programa.docx
@@ -1,6 +1,6 @@
 
 <file path=word/document.xml><?xml version="1.0" encoding="utf-8"?>
-<w:document xmlns:wpc="http://schemas.microsoft.com/office/word/2010/wordprocessingCanvas" xmlns:mc="http://schemas.openxmlformats.org/markup-compatibility/2006" xmlns:o="urn:schemas-microsoft-com:office:office" xmlns:r="http://schemas.openxmlformats.org/officeDocument/2006/relationships" xmlns:m="http://schemas.openxmlformats.org/officeDocument/2006/math" xmlns:v="urn:schemas-microsoft-com:vml" xmlns:wp14="http://schemas.microsoft.com/office/word/2010/wordprocessingDrawing" xmlns:wp="http://schemas.openxmlformats.org/drawingml/2006/wordprocessingDrawing" xmlns:w10="urn:schemas-microsoft-com:office:word" xmlns:w="http://schemas.openxmlformats.org/wordprocessingml/2006/main" xmlns:w14="http://schemas.microsoft.com/office/word/2010/wordml" xmlns:w15="http://schemas.microsoft.com/office/word/2012/wordml" xmlns:wpg="http://schemas.microsoft.com/office/word/2010/wordprocessingGroup" xmlns:wpi="http://schemas.microsoft.com/office/word/2010/wordprocessingInk" xmlns:wne="http://schemas.microsoft.com/office/word/2006/wordml" xmlns:wps="http://schemas.microsoft.com/office/word/2010/wordprocessingShape" mc:Ignorable="w14 w15 wp14">
+<w:document xmlns:ve="http://schemas.openxmlformats.org/markup-compatibility/2006" xmlns:o="urn:schemas-microsoft-com:office:office" xmlns:r="http://schemas.openxmlformats.org/officeDocument/2006/relationships" xmlns:m="http://schemas.openxmlformats.org/officeDocument/2006/math" xmlns:v="urn:schemas-microsoft-com:vml" xmlns:wp="http://schemas.openxmlformats.org/drawingml/2006/wordprocessingDrawing" xmlns:w10="urn:schemas-microsoft-com:office:word" xmlns:w="http://schemas.openxmlformats.org/wordprocessingml/2006/main" xmlns:wne="http://schemas.microsoft.com/office/word/2006/wordml">
   <w:body>
     <w:sdt>
       <w:sdtPr>
@@ -109,7 +109,6 @@
             <w:dataBinding w:prefixMappings="xmlns:ns0='http://schemas.openxmlformats.org/package/2006/metadata/core-properties' xmlns:ns1='http://purl.org/dc/elements/1.1/'" w:xpath="/ns0:coreProperties[1]/ns1:title[1]" w:storeItemID="{6C3C8BC8-F283-45AE-878A-BAB7291924A1}"/>
             <w:text/>
           </w:sdtPr>
-          <w:sdtEndPr/>
           <w:sdtContent>
             <w:p>
               <w:pPr>
@@ -159,7 +158,6 @@
             <w:dataBinding w:prefixMappings="xmlns:ns0='http://schemas.openxmlformats.org/package/2006/metadata/core-properties' xmlns:ns1='http://purl.org/dc/elements/1.1/'" w:xpath="/ns0:coreProperties[1]/ns1:subject[1]" w:storeItemID="{6C3C8BC8-F283-45AE-878A-BAB7291924A1}"/>
             <w:text/>
           </w:sdtPr>
-          <w:sdtEndPr/>
           <w:sdtContent>
             <w:p>
               <w:pPr>
@@ -211,7 +209,6 @@
             <w:dataBinding w:prefixMappings="xmlns:ns0='http://schemas.openxmlformats.org/officeDocument/2006/extended-properties' " w:xpath="/ns0:Properties[1]/ns0:Company[1]" w:storeItemID="{6668398D-A668-4E3E-A5EB-62B293D839F1}"/>
             <w:text/>
           </w:sdtPr>
-          <w:sdtEndPr/>
           <w:sdtContent>
             <w:p>
               <w:pPr>
@@ -237,7 +234,6 @@
             <w:dataBinding w:prefixMappings="xmlns:ns0='http://schemas.openxmlformats.org/package/2006/metadata/core-properties' xmlns:ns1='http://purl.org/dc/elements/1.1/'" w:xpath="/ns0:coreProperties[1]/ns1:creator[1]" w:storeItemID="{6C3C8BC8-F283-45AE-878A-BAB7291924A1}"/>
             <w:text/>
           </w:sdtPr>
-          <w:sdtEndPr/>
           <w:sdtContent>
             <w:p>
               <w:pPr>
@@ -554,7 +550,6 @@
           <w:docPartUnique/>
         </w:docPartObj>
       </w:sdtPr>
-      <w:sdtEndPr/>
       <w:sdtContent>
         <w:p>
           <w:pPr>
@@ -1386,7 +1381,6 @@
         <w:dataBinding w:prefixMappings="xmlns:ns0='http://purl.org/dc/elements/1.1/' xmlns:ns1='http://schemas.openxmlformats.org/package/2006/metadata/core-properties' " w:xpath="/ns1:coreProperties[1]/ns0:title[1]" w:storeItemID="{6C3C8BC8-F283-45AE-878A-BAB7291924A1}"/>
         <w:text/>
       </w:sdtPr>
-      <w:sdtEndPr/>
       <w:sdtContent>
         <w:p>
           <w:pPr>
@@ -1467,15 +1461,9 @@
     <w:p>
       <w:pPr>
         <w:pStyle w:val="PSI-Normal"/>
-        <w:numPr>
-          <w:ilvl w:val="0"/>
-          <w:numId w:val="13"/>
-        </w:numPr>
         <w:spacing w:before="0" w:line="240" w:lineRule="auto"/>
-      </w:pPr>
-      <w:r>
-        <w:t>Se presenta al invitado, la pantalla principal del sistema.</w:t>
-      </w:r>
+        <w:ind w:left="717"/>
+      </w:pPr>
     </w:p>
     <w:p>
       <w:pPr>
@@ -1487,7 +1475,7 @@
         <w:spacing w:before="0" w:line="240" w:lineRule="auto"/>
       </w:pPr>
       <w:r>
-        <w:t>El invitado presiona el botón “Buscar Programa”.</w:t>
+        <w:t>Se presenta al invitado, la pantalla principal del sistema.</w:t>
       </w:r>
     </w:p>
     <w:p>
@@ -1500,13 +1488,7 @@
         <w:spacing w:before="0" w:line="240" w:lineRule="auto"/>
       </w:pPr>
       <w:r>
-        <w:t xml:space="preserve">El </w:t>
-      </w:r>
-      <w:r>
-        <w:t>sistema despliega la pantalla “carreras</w:t>
-      </w:r>
-      <w:r>
-        <w:t>” con todas las carreras que se dictan en la UNPA – UARG.</w:t>
+        <w:t>El invitado presiona el botón “Buscar Programa”.</w:t>
       </w:r>
     </w:p>
     <w:p>
@@ -1519,7 +1501,7 @@
         <w:spacing w:before="0" w:line="240" w:lineRule="auto"/>
       </w:pPr>
       <w:r>
-        <w:t>El invitado selecciona la carrera.</w:t>
+        <w:t>El sistema despliega la pantalla “carreras” con todas las carreras que se dictan en la UNPA – UARG.</w:t>
       </w:r>
     </w:p>
     <w:p>
@@ -1532,7 +1514,7 @@
         <w:spacing w:before="0" w:line="240" w:lineRule="auto"/>
       </w:pPr>
       <w:r>
-        <w:t>El sistema muestra los Planes de Estudio correspondientes a la carrera seleccionada.</w:t>
+        <w:t>El invitado selecciona la carrera.</w:t>
       </w:r>
     </w:p>
     <w:p>
@@ -1545,7 +1527,13 @@
         <w:spacing w:before="0" w:line="240" w:lineRule="auto"/>
       </w:pPr>
       <w:r>
-        <w:t>El invitado selecciona un Plan de Estudio.</w:t>
+        <w:t xml:space="preserve">El sistema muestra los </w:t>
+      </w:r>
+      <w:r>
+        <w:t>años</w:t>
+      </w:r>
+      <w:r>
+        <w:t xml:space="preserve"> correspondientes a la carrera seleccionada.</w:t>
       </w:r>
     </w:p>
     <w:p>
@@ -1558,10 +1546,13 @@
         <w:spacing w:before="0" w:line="240" w:lineRule="auto"/>
       </w:pPr>
       <w:r>
-        <w:t>El sistema muestra todas las asignaturas correspondientes a la carrera</w:t>
-      </w:r>
-      <w:r>
-        <w:t xml:space="preserve"> y plan seleccionado</w:t>
+        <w:t xml:space="preserve">El invitado selecciona un </w:t>
+      </w:r>
+      <w:r>
+        <w:t>año</w:t>
+      </w:r>
+      <w:r>
+        <w:t>, opcionalmente puede filtrar el mismo introduciendo dígitos numéricos</w:t>
       </w:r>
       <w:r>
         <w:t>.</w:t>
@@ -1577,10 +1568,7 @@
         <w:spacing w:before="0" w:line="240" w:lineRule="auto"/>
       </w:pPr>
       <w:r>
-        <w:t>El invitado selecciona la asignatura</w:t>
-      </w:r>
-      <w:r>
-        <w:t>.</w:t>
+        <w:t>El sistema muestra todas las asignaturas correspondientes a la carrera y año seleccionado.</w:t>
       </w:r>
     </w:p>
     <w:p>
@@ -1593,7 +1581,13 @@
         <w:spacing w:before="0" w:line="240" w:lineRule="auto"/>
       </w:pPr>
       <w:r>
-        <w:t>El sistema muestra la pantalla “Visualizar Programa” con el nombre de la materia y los años disponibles de los Programas cargados en el sistema.</w:t>
+        <w:t>El invitado selecciona la asignatura</w:t>
+      </w:r>
+      <w:r>
+        <w:t>, opcionalmente puede filtrar las mismas introduciendo el nombre</w:t>
+      </w:r>
+      <w:r>
+        <w:t>.</w:t>
       </w:r>
     </w:p>
     <w:p>
@@ -1606,22 +1600,6 @@
         <w:spacing w:before="0" w:line="240" w:lineRule="auto"/>
       </w:pPr>
       <w:r>
-        <w:t>El invitado selecciona el año del</w:t>
-      </w:r>
-      <w:r>
-        <w:t xml:space="preserve"> que desea visualizar su programa.</w:t>
-      </w:r>
-    </w:p>
-    <w:p>
-      <w:pPr>
-        <w:pStyle w:val="PSI-Normal"/>
-        <w:numPr>
-          <w:ilvl w:val="0"/>
-          <w:numId w:val="13"/>
-        </w:numPr>
-        <w:spacing w:before="0" w:line="240" w:lineRule="auto"/>
-      </w:pPr>
-      <w:r>
         <w:t>El sistema visualiza mediante el navegador, el programa de la asignatura seleccionada por el invitado.</w:t>
       </w:r>
     </w:p>
@@ -1629,6 +1607,7 @@
       <w:pPr>
         <w:pStyle w:val="PSI-Normal"/>
         <w:spacing w:before="0" w:line="240" w:lineRule="auto"/>
+        <w:ind w:left="717"/>
       </w:pPr>
     </w:p>
     <w:p>
@@ -1714,19 +1693,7 @@
         <w:t>.1</w:t>
       </w:r>
       <w:r>
-        <w:t xml:space="preserve"> En el caso de que no estén todos los años disponibles, el sistema mostrará un mensaje al pie de página “Si</w:t>
-      </w:r>
-      <w:r>
-        <w:t xml:space="preserve"> no encuentra el Pro</w:t>
-      </w:r>
-      <w:r>
-        <w:t>grama buscado, contáctese con Secretaría Académica</w:t>
-      </w:r>
-      <w:r>
-        <w:t>”</w:t>
-      </w:r>
-      <w:r>
-        <w:t xml:space="preserve">. </w:t>
+        <w:t xml:space="preserve"> En el caso de que no estén todos los años disponibles, el sistema mostrará un mensaje al pie de página “Si no encuentra el Programa buscado, contáctese con Secretaría Académica”. </w:t>
       </w:r>
       <w:bookmarkStart w:id="15" w:name="_GoBack"/>
       <w:bookmarkEnd w:id="15"/>
@@ -2371,7 +2338,7 @@
 </file>
 
 <file path=word/endnotes.xml><?xml version="1.0" encoding="utf-8"?>
-<w:endnotes xmlns:wpc="http://schemas.microsoft.com/office/word/2010/wordprocessingCanvas" xmlns:mc="http://schemas.openxmlformats.org/markup-compatibility/2006" xmlns:o="urn:schemas-microsoft-com:office:office" xmlns:r="http://schemas.openxmlformats.org/officeDocument/2006/relationships" xmlns:m="http://schemas.openxmlformats.org/officeDocument/2006/math" xmlns:v="urn:schemas-microsoft-com:vml" xmlns:wp14="http://schemas.microsoft.com/office/word/2010/wordprocessingDrawing" xmlns:wp="http://schemas.openxmlformats.org/drawingml/2006/wordprocessingDrawing" xmlns:w10="urn:schemas-microsoft-com:office:word" xmlns:w="http://schemas.openxmlformats.org/wordprocessingml/2006/main" xmlns:w14="http://schemas.microsoft.com/office/word/2010/wordml" xmlns:w15="http://schemas.microsoft.com/office/word/2012/wordml" xmlns:wpg="http://schemas.microsoft.com/office/word/2010/wordprocessingGroup" xmlns:wpi="http://schemas.microsoft.com/office/word/2010/wordprocessingInk" xmlns:wne="http://schemas.microsoft.com/office/word/2006/wordml" xmlns:wps="http://schemas.microsoft.com/office/word/2010/wordprocessingShape" mc:Ignorable="w14 w15 wp14">
+<w:endnotes xmlns:ve="http://schemas.openxmlformats.org/markup-compatibility/2006" xmlns:o="urn:schemas-microsoft-com:office:office" xmlns:r="http://schemas.openxmlformats.org/officeDocument/2006/relationships" xmlns:m="http://schemas.openxmlformats.org/officeDocument/2006/math" xmlns:v="urn:schemas-microsoft-com:vml" xmlns:wp="http://schemas.openxmlformats.org/drawingml/2006/wordprocessingDrawing" xmlns:w10="urn:schemas-microsoft-com:office:word" xmlns:w="http://schemas.openxmlformats.org/wordprocessingml/2006/main" xmlns:wne="http://schemas.microsoft.com/office/word/2006/wordml">
   <w:endnote w:type="separator" w:id="-1">
     <w:p>
       <w:pPr>
@@ -2398,7 +2365,7 @@
 </file>
 
 <file path=word/footer1.xml><?xml version="1.0" encoding="utf-8"?>
-<w:ftr xmlns:wpc="http://schemas.microsoft.com/office/word/2010/wordprocessingCanvas" xmlns:mc="http://schemas.openxmlformats.org/markup-compatibility/2006" xmlns:o="urn:schemas-microsoft-com:office:office" xmlns:r="http://schemas.openxmlformats.org/officeDocument/2006/relationships" xmlns:m="http://schemas.openxmlformats.org/officeDocument/2006/math" xmlns:v="urn:schemas-microsoft-com:vml" xmlns:wp14="http://schemas.microsoft.com/office/word/2010/wordprocessingDrawing" xmlns:wp="http://schemas.openxmlformats.org/drawingml/2006/wordprocessingDrawing" xmlns:w10="urn:schemas-microsoft-com:office:word" xmlns:w="http://schemas.openxmlformats.org/wordprocessingml/2006/main" xmlns:w14="http://schemas.microsoft.com/office/word/2010/wordml" xmlns:w15="http://schemas.microsoft.com/office/word/2012/wordml" xmlns:wpg="http://schemas.microsoft.com/office/word/2010/wordprocessingGroup" xmlns:wpi="http://schemas.microsoft.com/office/word/2010/wordprocessingInk" xmlns:wne="http://schemas.microsoft.com/office/word/2006/wordml" xmlns:wps="http://schemas.microsoft.com/office/word/2010/wordprocessingShape" mc:Ignorable="w14 w15 wp14">
+<w:ftr xmlns:ve="http://schemas.openxmlformats.org/markup-compatibility/2006" xmlns:o="urn:schemas-microsoft-com:office:office" xmlns:r="http://schemas.openxmlformats.org/officeDocument/2006/relationships" xmlns:m="http://schemas.openxmlformats.org/officeDocument/2006/math" xmlns:v="urn:schemas-microsoft-com:vml" xmlns:wp="http://schemas.openxmlformats.org/drawingml/2006/wordprocessingDrawing" xmlns:w10="urn:schemas-microsoft-com:office:word" xmlns:w="http://schemas.openxmlformats.org/wordprocessingml/2006/main" xmlns:wne="http://schemas.microsoft.com/office/word/2006/wordml">
   <w:p>
     <w:pPr>
       <w:tabs>
@@ -2412,7 +2379,6 @@
         <w:dataBinding w:prefixMappings="xmlns:ns0='http://schemas.openxmlformats.org/officeDocument/2006/extended-properties' " w:xpath="/ns0:Properties[1]/ns0:Company[1]" w:storeItemID="{6668398D-A668-4E3E-A5EB-62B293D839F1}"/>
         <w:text/>
       </w:sdtPr>
-      <w:sdtEndPr/>
       <w:sdtContent>
         <w:r>
           <w:rPr>
@@ -2458,7 +2424,6 @@
           <w:docPartUnique/>
         </w:docPartObj>
       </w:sdtPr>
-      <w:sdtEndPr/>
       <w:sdtContent>
         <w:r>
           <w:tab/>
@@ -2504,7 +2469,7 @@
             <w:rFonts w:asciiTheme="majorHAnsi" w:hAnsiTheme="majorHAnsi" w:cstheme="majorHAnsi"/>
             <w:noProof/>
           </w:rPr>
-          <w:t>8</w:t>
+          <w:t>4</w:t>
         </w:r>
         <w:r>
           <w:rPr>
@@ -2570,7 +2535,6 @@
       <w:dataBinding w:prefixMappings="xmlns:ns0='http://purl.org/dc/elements/1.1/' xmlns:ns1='http://schemas.openxmlformats.org/package/2006/metadata/core-properties' " w:xpath="/ns1:coreProperties[1]/ns0:creator[1]" w:storeItemID="{6C3C8BC8-F283-45AE-878A-BAB7291924A1}"/>
       <w:text/>
     </w:sdtPr>
-    <w:sdtEndPr/>
     <w:sdtContent>
       <w:p>
         <w:pPr>
@@ -2592,7 +2556,7 @@
 </file>
 
 <file path=word/footnotes.xml><?xml version="1.0" encoding="utf-8"?>
-<w:footnotes xmlns:wpc="http://schemas.microsoft.com/office/word/2010/wordprocessingCanvas" xmlns:mc="http://schemas.openxmlformats.org/markup-compatibility/2006" xmlns:o="urn:schemas-microsoft-com:office:office" xmlns:r="http://schemas.openxmlformats.org/officeDocument/2006/relationships" xmlns:m="http://schemas.openxmlformats.org/officeDocument/2006/math" xmlns:v="urn:schemas-microsoft-com:vml" xmlns:wp14="http://schemas.microsoft.com/office/word/2010/wordprocessingDrawing" xmlns:wp="http://schemas.openxmlformats.org/drawingml/2006/wordprocessingDrawing" xmlns:w10="urn:schemas-microsoft-com:office:word" xmlns:w="http://schemas.openxmlformats.org/wordprocessingml/2006/main" xmlns:w14="http://schemas.microsoft.com/office/word/2010/wordml" xmlns:w15="http://schemas.microsoft.com/office/word/2012/wordml" xmlns:wpg="http://schemas.microsoft.com/office/word/2010/wordprocessingGroup" xmlns:wpi="http://schemas.microsoft.com/office/word/2010/wordprocessingInk" xmlns:wne="http://schemas.microsoft.com/office/word/2006/wordml" xmlns:wps="http://schemas.microsoft.com/office/word/2010/wordprocessingShape" mc:Ignorable="w14 w15 wp14">
+<w:footnotes xmlns:ve="http://schemas.openxmlformats.org/markup-compatibility/2006" xmlns:o="urn:schemas-microsoft-com:office:office" xmlns:r="http://schemas.openxmlformats.org/officeDocument/2006/relationships" xmlns:m="http://schemas.openxmlformats.org/officeDocument/2006/math" xmlns:v="urn:schemas-microsoft-com:vml" xmlns:wp="http://schemas.openxmlformats.org/drawingml/2006/wordprocessingDrawing" xmlns:w10="urn:schemas-microsoft-com:office:word" xmlns:w="http://schemas.openxmlformats.org/wordprocessingml/2006/main" xmlns:wne="http://schemas.microsoft.com/office/word/2006/wordml">
   <w:footnote w:type="separator" w:id="-1">
     <w:p>
       <w:pPr>
@@ -2619,7 +2583,7 @@
 </file>
 
 <file path=word/header1.xml><?xml version="1.0" encoding="utf-8"?>
-<w:hdr xmlns:wpc="http://schemas.microsoft.com/office/word/2010/wordprocessingCanvas" xmlns:mc="http://schemas.openxmlformats.org/markup-compatibility/2006" xmlns:o="urn:schemas-microsoft-com:office:office" xmlns:r="http://schemas.openxmlformats.org/officeDocument/2006/relationships" xmlns:m="http://schemas.openxmlformats.org/officeDocument/2006/math" xmlns:v="urn:schemas-microsoft-com:vml" xmlns:wp14="http://schemas.microsoft.com/office/word/2010/wordprocessingDrawing" xmlns:wp="http://schemas.openxmlformats.org/drawingml/2006/wordprocessingDrawing" xmlns:w10="urn:schemas-microsoft-com:office:word" xmlns:w="http://schemas.openxmlformats.org/wordprocessingml/2006/main" xmlns:w14="http://schemas.microsoft.com/office/word/2010/wordml" xmlns:w15="http://schemas.microsoft.com/office/word/2012/wordml" xmlns:wpg="http://schemas.microsoft.com/office/word/2010/wordprocessingGroup" xmlns:wpi="http://schemas.microsoft.com/office/word/2010/wordprocessingInk" xmlns:wne="http://schemas.microsoft.com/office/word/2006/wordml" xmlns:wps="http://schemas.microsoft.com/office/word/2010/wordprocessingShape" mc:Ignorable="w14 w15 wp14">
+<w:hdr xmlns:ve="http://schemas.openxmlformats.org/markup-compatibility/2006" xmlns:o="urn:schemas-microsoft-com:office:office" xmlns:r="http://schemas.openxmlformats.org/officeDocument/2006/relationships" xmlns:m="http://schemas.openxmlformats.org/officeDocument/2006/math" xmlns:v="urn:schemas-microsoft-com:vml" xmlns:wp="http://schemas.openxmlformats.org/drawingml/2006/wordprocessingDrawing" xmlns:w10="urn:schemas-microsoft-com:office:word" xmlns:w="http://schemas.openxmlformats.org/wordprocessingml/2006/main" xmlns:wne="http://schemas.microsoft.com/office/word/2006/wordml">
   <w:sdt>
     <w:sdtPr>
       <w:rPr>
@@ -2630,7 +2594,6 @@
       <w:dataBinding w:prefixMappings="xmlns:ns0='http://schemas.openxmlformats.org/package/2006/metadata/core-properties' xmlns:ns1='http://purl.org/dc/elements/1.1/'" w:xpath="/ns0:coreProperties[1]/ns1:title[1]" w:storeItemID="{6C3C8BC8-F283-45AE-878A-BAB7291924A1}"/>
       <w:text/>
     </w:sdtPr>
-    <w:sdtEndPr/>
     <w:sdtContent>
       <w:p>
         <w:pPr>
@@ -2821,7 +2784,6 @@
         <w:dataBinding w:prefixMappings="xmlns:ns0='http://schemas.openxmlformats.org/package/2006/metadata/core-properties' xmlns:ns1='http://purl.org/dc/elements/1.1/'" w:xpath="/ns0:coreProperties[1]/ns1:subject[1]" w:storeItemID="{6C3C8BC8-F283-45AE-878A-BAB7291924A1}"/>
         <w:text/>
       </w:sdtPr>
-      <w:sdtEndPr/>
       <w:sdtContent>
         <w:r>
           <w:rPr>
@@ -2845,7 +2807,7 @@
 </file>
 
 <file path=word/numbering.xml><?xml version="1.0" encoding="utf-8"?>
-<w:numbering xmlns:wpc="http://schemas.microsoft.com/office/word/2010/wordprocessingCanvas" xmlns:mc="http://schemas.openxmlformats.org/markup-compatibility/2006" xmlns:o="urn:schemas-microsoft-com:office:office" xmlns:r="http://schemas.openxmlformats.org/officeDocument/2006/relationships" xmlns:m="http://schemas.openxmlformats.org/officeDocument/2006/math" xmlns:v="urn:schemas-microsoft-com:vml" xmlns:wp14="http://schemas.microsoft.com/office/word/2010/wordprocessingDrawing" xmlns:wp="http://schemas.openxmlformats.org/drawingml/2006/wordprocessingDrawing" xmlns:w10="urn:schemas-microsoft-com:office:word" xmlns:w="http://schemas.openxmlformats.org/wordprocessingml/2006/main" xmlns:w14="http://schemas.microsoft.com/office/word/2010/wordml" xmlns:w15="http://schemas.microsoft.com/office/word/2012/wordml" xmlns:wpg="http://schemas.microsoft.com/office/word/2010/wordprocessingGroup" xmlns:wpi="http://schemas.microsoft.com/office/word/2010/wordprocessingInk" xmlns:wne="http://schemas.microsoft.com/office/word/2006/wordml" xmlns:wps="http://schemas.microsoft.com/office/word/2010/wordprocessingShape" mc:Ignorable="w14 w15 wp14">
+<w:numbering xmlns:ve="http://schemas.openxmlformats.org/markup-compatibility/2006" xmlns:o="urn:schemas-microsoft-com:office:office" xmlns:r="http://schemas.openxmlformats.org/officeDocument/2006/relationships" xmlns:m="http://schemas.openxmlformats.org/officeDocument/2006/math" xmlns:v="urn:schemas-microsoft-com:vml" xmlns:wp="http://schemas.openxmlformats.org/drawingml/2006/wordprocessingDrawing" xmlns:w10="urn:schemas-microsoft-com:office:word" xmlns:w="http://schemas.openxmlformats.org/wordprocessingml/2006/main" xmlns:wne="http://schemas.microsoft.com/office/word/2006/wordml">
   <w:abstractNum w:abstractNumId="0">
     <w:nsid w:val="00000003"/>
     <w:multiLevelType w:val="multilevel"/>
@@ -4376,7 +4338,7 @@
 </file>
 
 <file path=word/styles.xml><?xml version="1.0" encoding="utf-8"?>
-<w:styles xmlns:mc="http://schemas.openxmlformats.org/markup-compatibility/2006" xmlns:r="http://schemas.openxmlformats.org/officeDocument/2006/relationships" xmlns:w="http://schemas.openxmlformats.org/wordprocessingml/2006/main" xmlns:w14="http://schemas.microsoft.com/office/word/2010/wordml" xmlns:w15="http://schemas.microsoft.com/office/word/2012/wordml" mc:Ignorable="w14 w15">
+<w:styles xmlns:r="http://schemas.openxmlformats.org/officeDocument/2006/relationships" xmlns:w="http://schemas.openxmlformats.org/wordprocessingml/2006/main">
   <w:docDefaults>
     <w:rPrDefault>
       <w:rPr>
@@ -4393,378 +4355,145 @@
       </w:pPr>
     </w:pPrDefault>
   </w:docDefaults>
-  <w:latentStyles w:defLockedState="0" w:defUIPriority="99" w:defSemiHidden="0" w:defUnhideWhenUsed="0" w:defQFormat="0" w:count="371">
-    <w:lsdException w:name="Normal" w:uiPriority="0" w:qFormat="1"/>
-    <w:lsdException w:name="heading 1" w:uiPriority="0" w:qFormat="1"/>
-    <w:lsdException w:name="heading 2" w:semiHidden="1" w:uiPriority="0" w:unhideWhenUsed="1" w:qFormat="1"/>
-    <w:lsdException w:name="heading 3" w:semiHidden="1" w:uiPriority="9" w:unhideWhenUsed="1" w:qFormat="1"/>
-    <w:lsdException w:name="heading 4" w:semiHidden="1" w:uiPriority="9" w:unhideWhenUsed="1" w:qFormat="1"/>
-    <w:lsdException w:name="heading 5" w:semiHidden="1" w:uiPriority="9" w:unhideWhenUsed="1" w:qFormat="1"/>
-    <w:lsdException w:name="heading 6" w:semiHidden="1" w:uiPriority="9" w:unhideWhenUsed="1" w:qFormat="1"/>
-    <w:lsdException w:name="heading 7" w:semiHidden="1" w:uiPriority="9" w:unhideWhenUsed="1" w:qFormat="1"/>
-    <w:lsdException w:name="heading 8" w:semiHidden="1" w:uiPriority="9" w:unhideWhenUsed="1" w:qFormat="1"/>
-    <w:lsdException w:name="heading 9" w:semiHidden="1" w:uiPriority="9" w:unhideWhenUsed="1" w:qFormat="1"/>
-    <w:lsdException w:name="index 1" w:semiHidden="1" w:unhideWhenUsed="1"/>
-    <w:lsdException w:name="index 2" w:semiHidden="1" w:unhideWhenUsed="1"/>
-    <w:lsdException w:name="index 3" w:semiHidden="1" w:unhideWhenUsed="1"/>
-    <w:lsdException w:name="index 4" w:semiHidden="1" w:unhideWhenUsed="1"/>
-    <w:lsdException w:name="index 5" w:semiHidden="1" w:unhideWhenUsed="1"/>
-    <w:lsdException w:name="index 6" w:semiHidden="1" w:unhideWhenUsed="1"/>
-    <w:lsdException w:name="index 7" w:semiHidden="1" w:unhideWhenUsed="1"/>
-    <w:lsdException w:name="index 8" w:semiHidden="1" w:unhideWhenUsed="1"/>
-    <w:lsdException w:name="index 9" w:semiHidden="1" w:unhideWhenUsed="1"/>
-    <w:lsdException w:name="toc 1" w:semiHidden="1" w:uiPriority="39" w:unhideWhenUsed="1" w:qFormat="1"/>
-    <w:lsdException w:name="toc 2" w:semiHidden="1" w:uiPriority="39" w:unhideWhenUsed="1" w:qFormat="1"/>
-    <w:lsdException w:name="toc 3" w:semiHidden="1" w:uiPriority="39" w:unhideWhenUsed="1" w:qFormat="1"/>
-    <w:lsdException w:name="toc 4" w:semiHidden="1" w:uiPriority="39" w:unhideWhenUsed="1"/>
-    <w:lsdException w:name="toc 5" w:semiHidden="1" w:uiPriority="39" w:unhideWhenUsed="1"/>
-    <w:lsdException w:name="toc 6" w:semiHidden="1" w:uiPriority="39" w:unhideWhenUsed="1"/>
-    <w:lsdException w:name="toc 7" w:semiHidden="1" w:uiPriority="39" w:unhideWhenUsed="1"/>
-    <w:lsdException w:name="toc 8" w:semiHidden="1" w:uiPriority="39" w:unhideWhenUsed="1"/>
-    <w:lsdException w:name="toc 9" w:semiHidden="1" w:uiPriority="39" w:unhideWhenUsed="1"/>
-    <w:lsdException w:name="Normal Indent" w:semiHidden="1" w:unhideWhenUsed="1"/>
-    <w:lsdException w:name="footnote text" w:semiHidden="1" w:unhideWhenUsed="1"/>
-    <w:lsdException w:name="annotation text" w:semiHidden="1" w:unhideWhenUsed="1"/>
-    <w:lsdException w:name="header" w:semiHidden="1" w:unhideWhenUsed="1"/>
-    <w:lsdException w:name="footer" w:semiHidden="1" w:unhideWhenUsed="1"/>
-    <w:lsdException w:name="index heading" w:semiHidden="1" w:unhideWhenUsed="1"/>
-    <w:lsdException w:name="caption" w:semiHidden="1" w:uiPriority="35" w:unhideWhenUsed="1" w:qFormat="1"/>
-    <w:lsdException w:name="table of figures" w:semiHidden="1" w:unhideWhenUsed="1"/>
-    <w:lsdException w:name="envelope address" w:semiHidden="1" w:unhideWhenUsed="1"/>
-    <w:lsdException w:name="envelope return" w:semiHidden="1" w:unhideWhenUsed="1"/>
-    <w:lsdException w:name="footnote reference" w:semiHidden="1" w:unhideWhenUsed="1"/>
-    <w:lsdException w:name="annotation reference" w:semiHidden="1" w:unhideWhenUsed="1"/>
-    <w:lsdException w:name="line number" w:semiHidden="1" w:unhideWhenUsed="1"/>
-    <w:lsdException w:name="page number" w:semiHidden="1" w:unhideWhenUsed="1"/>
-    <w:lsdException w:name="endnote reference" w:semiHidden="1" w:unhideWhenUsed="1"/>
-    <w:lsdException w:name="endnote text" w:semiHidden="1" w:unhideWhenUsed="1"/>
-    <w:lsdException w:name="table of authorities" w:semiHidden="1" w:unhideWhenUsed="1"/>
-    <w:lsdException w:name="macro" w:semiHidden="1" w:unhideWhenUsed="1"/>
-    <w:lsdException w:name="toa heading" w:semiHidden="1" w:unhideWhenUsed="1"/>
-    <w:lsdException w:name="List" w:semiHidden="1" w:unhideWhenUsed="1"/>
-    <w:lsdException w:name="List Bullet" w:semiHidden="1" w:unhideWhenUsed="1"/>
-    <w:lsdException w:name="List Number" w:semiHidden="1" w:unhideWhenUsed="1"/>
-    <w:lsdException w:name="List 2" w:semiHidden="1" w:unhideWhenUsed="1"/>
-    <w:lsdException w:name="List 3" w:semiHidden="1" w:unhideWhenUsed="1"/>
-    <w:lsdException w:name="List 4" w:semiHidden="1" w:unhideWhenUsed="1"/>
-    <w:lsdException w:name="List 5" w:semiHidden="1" w:unhideWhenUsed="1"/>
-    <w:lsdException w:name="List Bullet 2" w:semiHidden="1" w:unhideWhenUsed="1"/>
-    <w:lsdException w:name="List Bullet 3" w:semiHidden="1" w:unhideWhenUsed="1"/>
-    <w:lsdException w:name="List Bullet 4" w:semiHidden="1" w:unhideWhenUsed="1"/>
-    <w:lsdException w:name="List Bullet 5" w:semiHidden="1" w:unhideWhenUsed="1"/>
-    <w:lsdException w:name="List Number 2" w:semiHidden="1" w:unhideWhenUsed="1"/>
-    <w:lsdException w:name="List Number 3" w:semiHidden="1" w:unhideWhenUsed="1"/>
-    <w:lsdException w:name="List Number 4" w:semiHidden="1" w:unhideWhenUsed="1"/>
-    <w:lsdException w:name="List Number 5" w:semiHidden="1" w:unhideWhenUsed="1"/>
-    <w:lsdException w:name="Title" w:uiPriority="10" w:qFormat="1"/>
-    <w:lsdException w:name="Closing" w:semiHidden="1" w:unhideWhenUsed="1"/>
-    <w:lsdException w:name="Signature" w:semiHidden="1" w:unhideWhenUsed="1"/>
-    <w:lsdException w:name="Default Paragraph Font" w:semiHidden="1" w:uiPriority="1" w:unhideWhenUsed="1"/>
-    <w:lsdException w:name="Body Text" w:semiHidden="1" w:uiPriority="0" w:unhideWhenUsed="1"/>
-    <w:lsdException w:name="Body Text Indent" w:semiHidden="1" w:unhideWhenUsed="1"/>
-    <w:lsdException w:name="List Continue" w:semiHidden="1" w:unhideWhenUsed="1"/>
-    <w:lsdException w:name="List Continue 2" w:semiHidden="1" w:unhideWhenUsed="1"/>
-    <w:lsdException w:name="List Continue 3" w:semiHidden="1" w:unhideWhenUsed="1"/>
-    <w:lsdException w:name="List Continue 4" w:semiHidden="1" w:unhideWhenUsed="1"/>
-    <w:lsdException w:name="List Continue 5" w:semiHidden="1" w:unhideWhenUsed="1"/>
-    <w:lsdException w:name="Message Header" w:semiHidden="1" w:unhideWhenUsed="1"/>
-    <w:lsdException w:name="Subtitle" w:uiPriority="11" w:qFormat="1"/>
-    <w:lsdException w:name="Salutation" w:semiHidden="1" w:unhideWhenUsed="1"/>
-    <w:lsdException w:name="Date" w:semiHidden="1" w:unhideWhenUsed="1"/>
-    <w:lsdException w:name="Body Text First Indent" w:semiHidden="1" w:unhideWhenUsed="1"/>
-    <w:lsdException w:name="Body Text First Indent 2" w:semiHidden="1" w:unhideWhenUsed="1"/>
-    <w:lsdException w:name="Note Heading" w:semiHidden="1" w:unhideWhenUsed="1"/>
-    <w:lsdException w:name="Body Text 2" w:semiHidden="1" w:unhideWhenUsed="1"/>
-    <w:lsdException w:name="Body Text 3" w:semiHidden="1" w:unhideWhenUsed="1"/>
-    <w:lsdException w:name="Body Text Indent 2" w:semiHidden="1" w:unhideWhenUsed="1"/>
-    <w:lsdException w:name="Body Text Indent 3" w:semiHidden="1" w:unhideWhenUsed="1"/>
-    <w:lsdException w:name="Block Text" w:semiHidden="1" w:unhideWhenUsed="1"/>
-    <w:lsdException w:name="Hyperlink" w:semiHidden="1" w:unhideWhenUsed="1"/>
-    <w:lsdException w:name="FollowedHyperlink" w:semiHidden="1" w:unhideWhenUsed="1"/>
-    <w:lsdException w:name="Strong" w:uiPriority="22" w:qFormat="1"/>
-    <w:lsdException w:name="Emphasis" w:uiPriority="20" w:qFormat="1"/>
-    <w:lsdException w:name="Document Map" w:semiHidden="1" w:unhideWhenUsed="1"/>
-    <w:lsdException w:name="Plain Text" w:semiHidden="1" w:unhideWhenUsed="1"/>
-    <w:lsdException w:name="E-mail Signature" w:semiHidden="1" w:unhideWhenUsed="1"/>
-    <w:lsdException w:name="HTML Top of Form" w:semiHidden="1" w:unhideWhenUsed="1"/>
-    <w:lsdException w:name="HTML Bottom of Form" w:semiHidden="1" w:unhideWhenUsed="1"/>
-    <w:lsdException w:name="Normal (Web)" w:semiHidden="1" w:unhideWhenUsed="1"/>
-    <w:lsdException w:name="HTML Acronym" w:semiHidden="1" w:unhideWhenUsed="1"/>
-    <w:lsdException w:name="HTML Address" w:semiHidden="1" w:unhideWhenUsed="1"/>
-    <w:lsdException w:name="HTML Cite" w:semiHidden="1" w:unhideWhenUsed="1"/>
-    <w:lsdException w:name="HTML Code" w:semiHidden="1" w:unhideWhenUsed="1"/>
-    <w:lsdException w:name="HTML Definition" w:semiHidden="1" w:unhideWhenUsed="1"/>
-    <w:lsdException w:name="HTML Keyboard" w:semiHidden="1" w:unhideWhenUsed="1"/>
-    <w:lsdException w:name="HTML Preformatted" w:semiHidden="1" w:unhideWhenUsed="1"/>
-    <w:lsdException w:name="HTML Sample" w:semiHidden="1" w:unhideWhenUsed="1"/>
-    <w:lsdException w:name="HTML Typewriter" w:semiHidden="1" w:unhideWhenUsed="1"/>
-    <w:lsdException w:name="HTML Variable" w:semiHidden="1" w:unhideWhenUsed="1"/>
-    <w:lsdException w:name="Normal Table" w:semiHidden="1" w:unhideWhenUsed="1"/>
-    <w:lsdException w:name="annotation subject" w:semiHidden="1" w:unhideWhenUsed="1"/>
-    <w:lsdException w:name="No List" w:semiHidden="1" w:unhideWhenUsed="1"/>
-    <w:lsdException w:name="Outline List 1" w:semiHidden="1" w:unhideWhenUsed="1"/>
-    <w:lsdException w:name="Outline List 2" w:semiHidden="1" w:unhideWhenUsed="1"/>
-    <w:lsdException w:name="Outline List 3" w:semiHidden="1" w:unhideWhenUsed="1"/>
-    <w:lsdException w:name="Table Simple 1" w:semiHidden="1" w:unhideWhenUsed="1"/>
-    <w:lsdException w:name="Table Simple 2" w:semiHidden="1" w:unhideWhenUsed="1"/>
-    <w:lsdException w:name="Table Simple 3" w:semiHidden="1" w:unhideWhenUsed="1"/>
-    <w:lsdException w:name="Table Classic 1" w:semiHidden="1" w:unhideWhenUsed="1"/>
-    <w:lsdException w:name="Table Classic 2" w:semiHidden="1" w:unhideWhenUsed="1"/>
-    <w:lsdException w:name="Table Classic 3" w:semiHidden="1" w:unhideWhenUsed="1"/>
-    <w:lsdException w:name="Table Classic 4" w:semiHidden="1" w:unhideWhenUsed="1"/>
-    <w:lsdException w:name="Table Colorful 1" w:semiHidden="1" w:unhideWhenUsed="1"/>
-    <w:lsdException w:name="Table Colorful 2" w:semiHidden="1" w:unhideWhenUsed="1"/>
-    <w:lsdException w:name="Table Colorful 3" w:semiHidden="1" w:unhideWhenUsed="1"/>
-    <w:lsdException w:name="Table Columns 1" w:semiHidden="1" w:unhideWhenUsed="1"/>
-    <w:lsdException w:name="Table Columns 2" w:semiHidden="1" w:unhideWhenUsed="1"/>
-    <w:lsdException w:name="Table Columns 3" w:semiHidden="1" w:unhideWhenUsed="1"/>
-    <w:lsdException w:name="Table Columns 4" w:semiHidden="1" w:unhideWhenUsed="1"/>
-    <w:lsdException w:name="Table Columns 5" w:semiHidden="1" w:unhideWhenUsed="1"/>
-    <w:lsdException w:name="Table Grid 1" w:semiHidden="1" w:unhideWhenUsed="1"/>
-    <w:lsdException w:name="Table Grid 2" w:semiHidden="1" w:unhideWhenUsed="1"/>
-    <w:lsdException w:name="Table Grid 3" w:semiHidden="1" w:unhideWhenUsed="1"/>
-    <w:lsdException w:name="Table Grid 4" w:semiHidden="1" w:unhideWhenUsed="1"/>
-    <w:lsdException w:name="Table Grid 5" w:semiHidden="1" w:unhideWhenUsed="1"/>
-    <w:lsdException w:name="Table Grid 6" w:semiHidden="1" w:unhideWhenUsed="1"/>
-    <w:lsdException w:name="Table Grid 7" w:semiHidden="1" w:unhideWhenUsed="1"/>
-    <w:lsdException w:name="Table Grid 8" w:semiHidden="1" w:unhideWhenUsed="1"/>
-    <w:lsdException w:name="Table List 1" w:semiHidden="1" w:unhideWhenUsed="1"/>
-    <w:lsdException w:name="Table List 2" w:semiHidden="1" w:unhideWhenUsed="1"/>
-    <w:lsdException w:name="Table List 3" w:semiHidden="1" w:unhideWhenUsed="1"/>
-    <w:lsdException w:name="Table List 4" w:semiHidden="1" w:unhideWhenUsed="1"/>
-    <w:lsdException w:name="Table List 5" w:semiHidden="1" w:unhideWhenUsed="1"/>
-    <w:lsdException w:name="Table List 6" w:semiHidden="1" w:unhideWhenUsed="1"/>
-    <w:lsdException w:name="Table List 7" w:semiHidden="1" w:unhideWhenUsed="1"/>
-    <w:lsdException w:name="Table List 8" w:semiHidden="1" w:unhideWhenUsed="1"/>
-    <w:lsdException w:name="Table 3D effects 1" w:semiHidden="1" w:unhideWhenUsed="1"/>
-    <w:lsdException w:name="Table 3D effects 2" w:semiHidden="1" w:unhideWhenUsed="1"/>
-    <w:lsdException w:name="Table 3D effects 3" w:semiHidden="1" w:unhideWhenUsed="1"/>
-    <w:lsdException w:name="Table Contemporary" w:semiHidden="1" w:unhideWhenUsed="1"/>
-    <w:lsdException w:name="Table Elegant" w:semiHidden="1" w:unhideWhenUsed="1"/>
-    <w:lsdException w:name="Table Professional" w:semiHidden="1" w:unhideWhenUsed="1"/>
-    <w:lsdException w:name="Table Subtle 1" w:semiHidden="1" w:unhideWhenUsed="1"/>
-    <w:lsdException w:name="Table Subtle 2" w:semiHidden="1" w:unhideWhenUsed="1"/>
-    <w:lsdException w:name="Table Web 1" w:semiHidden="1" w:unhideWhenUsed="1"/>
-    <w:lsdException w:name="Table Web 2" w:semiHidden="1" w:unhideWhenUsed="1"/>
-    <w:lsdException w:name="Table Web 3" w:semiHidden="1" w:unhideWhenUsed="1"/>
-    <w:lsdException w:name="Balloon Text" w:semiHidden="1" w:unhideWhenUsed="1"/>
-    <w:lsdException w:name="Table Grid" w:uiPriority="59"/>
-    <w:lsdException w:name="Table Theme" w:semiHidden="1" w:unhideWhenUsed="1"/>
-    <w:lsdException w:name="Placeholder Text" w:semiHidden="1"/>
-    <w:lsdException w:name="No Spacing" w:uiPriority="1" w:qFormat="1"/>
-    <w:lsdException w:name="Light Shading" w:uiPriority="60"/>
-    <w:lsdException w:name="Light List" w:uiPriority="61"/>
-    <w:lsdException w:name="Light Grid" w:uiPriority="62"/>
-    <w:lsdException w:name="Medium Shading 1" w:uiPriority="63"/>
-    <w:lsdException w:name="Medium Shading 2" w:uiPriority="64"/>
-    <w:lsdException w:name="Medium List 1" w:uiPriority="65"/>
-    <w:lsdException w:name="Medium List 2" w:uiPriority="66"/>
-    <w:lsdException w:name="Medium Grid 1" w:uiPriority="67"/>
-    <w:lsdException w:name="Medium Grid 2" w:uiPriority="68"/>
-    <w:lsdException w:name="Medium Grid 3" w:uiPriority="69"/>
-    <w:lsdException w:name="Dark List" w:uiPriority="70"/>
-    <w:lsdException w:name="Colorful Shading" w:uiPriority="71"/>
-    <w:lsdException w:name="Colorful List" w:uiPriority="72"/>
-    <w:lsdException w:name="Colorful Grid" w:uiPriority="73"/>
-    <w:lsdException w:name="Light Shading Accent 1" w:uiPriority="60"/>
-    <w:lsdException w:name="Light List Accent 1" w:uiPriority="61"/>
-    <w:lsdException w:name="Light Grid Accent 1" w:uiPriority="62"/>
-    <w:lsdException w:name="Medium Shading 1 Accent 1" w:uiPriority="63"/>
-    <w:lsdException w:name="Medium Shading 2 Accent 1" w:uiPriority="64"/>
-    <w:lsdException w:name="Medium List 1 Accent 1" w:uiPriority="65"/>
-    <w:lsdException w:name="Revision" w:semiHidden="1"/>
-    <w:lsdException w:name="List Paragraph" w:uiPriority="34" w:qFormat="1"/>
-    <w:lsdException w:name="Quote" w:uiPriority="29" w:qFormat="1"/>
-    <w:lsdException w:name="Intense Quote" w:uiPriority="30" w:qFormat="1"/>
-    <w:lsdException w:name="Medium List 2 Accent 1" w:uiPriority="66"/>
-    <w:lsdException w:name="Medium Grid 1 Accent 1" w:uiPriority="67"/>
-    <w:lsdException w:name="Medium Grid 2 Accent 1" w:uiPriority="68"/>
-    <w:lsdException w:name="Medium Grid 3 Accent 1" w:uiPriority="69"/>
-    <w:lsdException w:name="Dark List Accent 1" w:uiPriority="70"/>
-    <w:lsdException w:name="Colorful Shading Accent 1" w:uiPriority="71"/>
-    <w:lsdException w:name="Colorful List Accent 1" w:uiPriority="72"/>
-    <w:lsdException w:name="Colorful Grid Accent 1" w:uiPriority="73"/>
-    <w:lsdException w:name="Light Shading Accent 2" w:uiPriority="60"/>
-    <w:lsdException w:name="Light List Accent 2" w:uiPriority="61"/>
-    <w:lsdException w:name="Light Grid Accent 2" w:uiPriority="62"/>
-    <w:lsdException w:name="Medium Shading 1 Accent 2" w:uiPriority="63"/>
-    <w:lsdException w:name="Medium Shading 2 Accent 2" w:uiPriority="64"/>
-    <w:lsdException w:name="Medium List 1 Accent 2" w:uiPriority="65"/>
-    <w:lsdException w:name="Medium List 2 Accent 2" w:uiPriority="66"/>
-    <w:lsdException w:name="Medium Grid 1 Accent 2" w:uiPriority="67"/>
-    <w:lsdException w:name="Medium Grid 2 Accent 2" w:uiPriority="68"/>
-    <w:lsdException w:name="Medium Grid 3 Accent 2" w:uiPriority="69"/>
-    <w:lsdException w:name="Dark List Accent 2" w:uiPriority="70"/>
-    <w:lsdException w:name="Colorful Shading Accent 2" w:uiPriority="71"/>
-    <w:lsdException w:name="Colorful List Accent 2" w:uiPriority="72"/>
-    <w:lsdException w:name="Colorful Grid Accent 2" w:uiPriority="73"/>
-    <w:lsdException w:name="Light Shading Accent 3" w:uiPriority="60"/>
-    <w:lsdException w:name="Light List Accent 3" w:uiPriority="61"/>
-    <w:lsdException w:name="Light Grid Accent 3" w:uiPriority="62"/>
-    <w:lsdException w:name="Medium Shading 1 Accent 3" w:uiPriority="63"/>
-    <w:lsdException w:name="Medium Shading 2 Accent 3" w:uiPriority="64"/>
-    <w:lsdException w:name="Medium List 1 Accent 3" w:uiPriority="65"/>
-    <w:lsdException w:name="Medium List 2 Accent 3" w:uiPriority="66"/>
-    <w:lsdException w:name="Medium Grid 1 Accent 3" w:uiPriority="67"/>
-    <w:lsdException w:name="Medium Grid 2 Accent 3" w:uiPriority="68"/>
-    <w:lsdException w:name="Medium Grid 3 Accent 3" w:uiPriority="69"/>
-    <w:lsdException w:name="Dark List Accent 3" w:uiPriority="70"/>
-    <w:lsdException w:name="Colorful Shading Accent 3" w:uiPriority="71"/>
-    <w:lsdException w:name="Colorful List Accent 3" w:uiPriority="72"/>
-    <w:lsdException w:name="Colorful Grid Accent 3" w:uiPriority="73"/>
-    <w:lsdException w:name="Light Shading Accent 4" w:uiPriority="60"/>
-    <w:lsdException w:name="Light List Accent 4" w:uiPriority="61"/>
-    <w:lsdException w:name="Light Grid Accent 4" w:uiPriority="62"/>
-    <w:lsdException w:name="Medium Shading 1 Accent 4" w:uiPriority="63"/>
-    <w:lsdException w:name="Medium Shading 2 Accent 4" w:uiPriority="64"/>
-    <w:lsdException w:name="Medium List 1 Accent 4" w:uiPriority="65"/>
-    <w:lsdException w:name="Medium List 2 Accent 4" w:uiPriority="66"/>
-    <w:lsdException w:name="Medium Grid 1 Accent 4" w:uiPriority="67"/>
-    <w:lsdException w:name="Medium Grid 2 Accent 4" w:uiPriority="68"/>
-    <w:lsdException w:name="Medium Grid 3 Accent 4" w:uiPriority="69"/>
-    <w:lsdException w:name="Dark List Accent 4" w:uiPriority="70"/>
-    <w:lsdException w:name="Colorful Shading Accent 4" w:uiPriority="71"/>
-    <w:lsdException w:name="Colorful List Accent 4" w:uiPriority="72"/>
-    <w:lsdException w:name="Colorful Grid Accent 4" w:uiPriority="73"/>
-    <w:lsdException w:name="Light Shading Accent 5" w:uiPriority="60"/>
-    <w:lsdException w:name="Light List Accent 5" w:uiPriority="61"/>
-    <w:lsdException w:name="Light Grid Accent 5" w:uiPriority="62"/>
-    <w:lsdException w:name="Medium Shading 1 Accent 5" w:uiPriority="63"/>
-    <w:lsdException w:name="Medium Shading 2 Accent 5" w:uiPriority="64"/>
-    <w:lsdException w:name="Medium List 1 Accent 5" w:uiPriority="65"/>
-    <w:lsdException w:name="Medium List 2 Accent 5" w:uiPriority="66"/>
-    <w:lsdException w:name="Medium Grid 1 Accent 5" w:uiPriority="67"/>
-    <w:lsdException w:name="Medium Grid 2 Accent 5" w:uiPriority="68"/>
-    <w:lsdException w:name="Medium Grid 3 Accent 5" w:uiPriority="69"/>
-    <w:lsdException w:name="Dark List Accent 5" w:uiPriority="70"/>
-    <w:lsdException w:name="Colorful Shading Accent 5" w:uiPriority="71"/>
-    <w:lsdException w:name="Colorful List Accent 5" w:uiPriority="72"/>
-    <w:lsdException w:name="Colorful Grid Accent 5" w:uiPriority="73"/>
-    <w:lsdException w:name="Light Shading Accent 6" w:uiPriority="60"/>
-    <w:lsdException w:name="Light List Accent 6" w:uiPriority="61"/>
-    <w:lsdException w:name="Light Grid Accent 6" w:uiPriority="62"/>
-    <w:lsdException w:name="Medium Shading 1 Accent 6" w:uiPriority="63"/>
-    <w:lsdException w:name="Medium Shading 2 Accent 6" w:uiPriority="64"/>
-    <w:lsdException w:name="Medium List 1 Accent 6" w:uiPriority="65"/>
-    <w:lsdException w:name="Medium List 2 Accent 6" w:uiPriority="66"/>
-    <w:lsdException w:name="Medium Grid 1 Accent 6" w:uiPriority="67"/>
-    <w:lsdException w:name="Medium Grid 2 Accent 6" w:uiPriority="68"/>
-    <w:lsdException w:name="Medium Grid 3 Accent 6" w:uiPriority="69"/>
-    <w:lsdException w:name="Dark List Accent 6" w:uiPriority="70"/>
-    <w:lsdException w:name="Colorful Shading Accent 6" w:uiPriority="71"/>
-    <w:lsdException w:name="Colorful List Accent 6" w:uiPriority="72"/>
-    <w:lsdException w:name="Colorful Grid Accent 6" w:uiPriority="73"/>
-    <w:lsdException w:name="Subtle Emphasis" w:uiPriority="19" w:qFormat="1"/>
-    <w:lsdException w:name="Intense Emphasis" w:uiPriority="21" w:qFormat="1"/>
-    <w:lsdException w:name="Subtle Reference" w:uiPriority="31" w:qFormat="1"/>
-    <w:lsdException w:name="Intense Reference" w:uiPriority="32" w:qFormat="1"/>
-    <w:lsdException w:name="Book Title" w:uiPriority="33" w:qFormat="1"/>
-    <w:lsdException w:name="Bibliography" w:semiHidden="1" w:uiPriority="37" w:unhideWhenUsed="1"/>
-    <w:lsdException w:name="TOC Heading" w:semiHidden="1" w:uiPriority="39" w:unhideWhenUsed="1" w:qFormat="1"/>
-    <w:lsdException w:name="Plain Table 1" w:uiPriority="41"/>
-    <w:lsdException w:name="Plain Table 2" w:uiPriority="42"/>
-    <w:lsdException w:name="Plain Table 3" w:uiPriority="43"/>
-    <w:lsdException w:name="Plain Table 4" w:uiPriority="44"/>
-    <w:lsdException w:name="Plain Table 5" w:uiPriority="45"/>
-    <w:lsdException w:name="Grid Table Light" w:uiPriority="40"/>
-    <w:lsdException w:name="Grid Table 1 Light" w:uiPriority="46"/>
-    <w:lsdException w:name="Grid Table 2" w:uiPriority="47"/>
-    <w:lsdException w:name="Grid Table 3" w:uiPriority="48"/>
-    <w:lsdException w:name="Grid Table 4" w:uiPriority="49"/>
-    <w:lsdException w:name="Grid Table 5 Dark" w:uiPriority="50"/>
-    <w:lsdException w:name="Grid Table 6 Colorful" w:uiPriority="51"/>
-    <w:lsdException w:name="Grid Table 7 Colorful" w:uiPriority="52"/>
-    <w:lsdException w:name="Grid Table 1 Light Accent 1" w:uiPriority="46"/>
-    <w:lsdException w:name="Grid Table 2 Accent 1" w:uiPriority="47"/>
-    <w:lsdException w:name="Grid Table 3 Accent 1" w:uiPriority="48"/>
-    <w:lsdException w:name="Grid Table 4 Accent 1" w:uiPriority="49"/>
-    <w:lsdException w:name="Grid Table 5 Dark Accent 1" w:uiPriority="50"/>
-    <w:lsdException w:name="Grid Table 6 Colorful Accent 1" w:uiPriority="51"/>
-    <w:lsdException w:name="Grid Table 7 Colorful Accent 1" w:uiPriority="52"/>
-    <w:lsdException w:name="Grid Table 1 Light Accent 2" w:uiPriority="46"/>
-    <w:lsdException w:name="Grid Table 2 Accent 2" w:uiPriority="47"/>
-    <w:lsdException w:name="Grid Table 3 Accent 2" w:uiPriority="48"/>
-    <w:lsdException w:name="Grid Table 4 Accent 2" w:uiPriority="49"/>
-    <w:lsdException w:name="Grid Table 5 Dark Accent 2" w:uiPriority="50"/>
-    <w:lsdException w:name="Grid Table 6 Colorful Accent 2" w:uiPriority="51"/>
-    <w:lsdException w:name="Grid Table 7 Colorful Accent 2" w:uiPriority="52"/>
-    <w:lsdException w:name="Grid Table 1 Light Accent 3" w:uiPriority="46"/>
-    <w:lsdException w:name="Grid Table 2 Accent 3" w:uiPriority="47"/>
-    <w:lsdException w:name="Grid Table 3 Accent 3" w:uiPriority="48"/>
-    <w:lsdException w:name="Grid Table 4 Accent 3" w:uiPriority="49"/>
-    <w:lsdException w:name="Grid Table 5 Dark Accent 3" w:uiPriority="50"/>
-    <w:lsdException w:name="Grid Table 6 Colorful Accent 3" w:uiPriority="51"/>
-    <w:lsdException w:name="Grid Table 7 Colorful Accent 3" w:uiPriority="52"/>
-    <w:lsdException w:name="Grid Table 1 Light Accent 4" w:uiPriority="46"/>
-    <w:lsdException w:name="Grid Table 2 Accent 4" w:uiPriority="47"/>
-    <w:lsdException w:name="Grid Table 3 Accent 4" w:uiPriority="48"/>
-    <w:lsdException w:name="Grid Table 4 Accent 4" w:uiPriority="49"/>
-    <w:lsdException w:name="Grid Table 5 Dark Accent 4" w:uiPriority="50"/>
-    <w:lsdException w:name="Grid Table 6 Colorful Accent 4" w:uiPriority="51"/>
-    <w:lsdException w:name="Grid Table 7 Colorful Accent 4" w:uiPriority="52"/>
-    <w:lsdException w:name="Grid Table 1 Light Accent 5" w:uiPriority="46"/>
-    <w:lsdException w:name="Grid Table 2 Accent 5" w:uiPriority="47"/>
-    <w:lsdException w:name="Grid Table 3 Accent 5" w:uiPriority="48"/>
-    <w:lsdException w:name="Grid Table 4 Accent 5" w:uiPriority="49"/>
-    <w:lsdException w:name="Grid Table 5 Dark Accent 5" w:uiPriority="50"/>
-    <w:lsdException w:name="Grid Table 6 Colorful Accent 5" w:uiPriority="51"/>
-    <w:lsdException w:name="Grid Table 7 Colorful Accent 5" w:uiPriority="52"/>
-    <w:lsdException w:name="Grid Table 1 Light Accent 6" w:uiPriority="46"/>
-    <w:lsdException w:name="Grid Table 2 Accent 6" w:uiPriority="47"/>
-    <w:lsdException w:name="Grid Table 3 Accent 6" w:uiPriority="48"/>
-    <w:lsdException w:name="Grid Table 4 Accent 6" w:uiPriority="49"/>
-    <w:lsdException w:name="Grid Table 5 Dark Accent 6" w:uiPriority="50"/>
-    <w:lsdException w:name="Grid Table 6 Colorful Accent 6" w:uiPriority="51"/>
-    <w:lsdException w:name="Grid Table 7 Colorful Accent 6" w:uiPriority="52"/>
-    <w:lsdException w:name="List Table 1 Light" w:uiPriority="46"/>
-    <w:lsdException w:name="List Table 2" w:uiPriority="47"/>
-    <w:lsdException w:name="List Table 3" w:uiPriority="48"/>
-    <w:lsdException w:name="List Table 4" w:uiPriority="49"/>
-    <w:lsdException w:name="List Table 5 Dark" w:uiPriority="50"/>
-    <w:lsdException w:name="List Table 6 Colorful" w:uiPriority="51"/>
-    <w:lsdException w:name="List Table 7 Colorful" w:uiPriority="52"/>
-    <w:lsdException w:name="List Table 1 Light Accent 1" w:uiPriority="46"/>
-    <w:lsdException w:name="List Table 2 Accent 1" w:uiPriority="47"/>
-    <w:lsdException w:name="List Table 3 Accent 1" w:uiPriority="48"/>
-    <w:lsdException w:name="List Table 4 Accent 1" w:uiPriority="49"/>
-    <w:lsdException w:name="List Table 5 Dark Accent 1" w:uiPriority="50"/>
-    <w:lsdException w:name="List Table 6 Colorful Accent 1" w:uiPriority="51"/>
-    <w:lsdException w:name="List Table 7 Colorful Accent 1" w:uiPriority="52"/>
-    <w:lsdException w:name="List Table 1 Light Accent 2" w:uiPriority="46"/>
-    <w:lsdException w:name="List Table 2 Accent 2" w:uiPriority="47"/>
-    <w:lsdException w:name="List Table 3 Accent 2" w:uiPriority="48"/>
-    <w:lsdException w:name="List Table 4 Accent 2" w:uiPriority="49"/>
-    <w:lsdException w:name="List Table 5 Dark Accent 2" w:uiPriority="50"/>
-    <w:lsdException w:name="List Table 6 Colorful Accent 2" w:uiPriority="51"/>
-    <w:lsdException w:name="List Table 7 Colorful Accent 2" w:uiPriority="52"/>
-    <w:lsdException w:name="List Table 1 Light Accent 3" w:uiPriority="46"/>
-    <w:lsdException w:name="List Table 2 Accent 3" w:uiPriority="47"/>
-    <w:lsdException w:name="List Table 3 Accent 3" w:uiPriority="48"/>
-    <w:lsdException w:name="List Table 4 Accent 3" w:uiPriority="49"/>
-    <w:lsdException w:name="List Table 5 Dark Accent 3" w:uiPriority="50"/>
-    <w:lsdException w:name="List Table 6 Colorful Accent 3" w:uiPriority="51"/>
-    <w:lsdException w:name="List Table 7 Colorful Accent 3" w:uiPriority="52"/>
-    <w:lsdException w:name="List Table 1 Light Accent 4" w:uiPriority="46"/>
-    <w:lsdException w:name="List Table 2 Accent 4" w:uiPriority="47"/>
-    <w:lsdException w:name="List Table 3 Accent 4" w:uiPriority="48"/>
-    <w:lsdException w:name="List Table 4 Accent 4" w:uiPriority="49"/>
-    <w:lsdException w:name="List Table 5 Dark Accent 4" w:uiPriority="50"/>
-    <w:lsdException w:name="List Table 6 Colorful Accent 4" w:uiPriority="51"/>
-    <w:lsdException w:name="List Table 7 Colorful Accent 4" w:uiPriority="52"/>
-    <w:lsdException w:name="List Table 1 Light Accent 5" w:uiPriority="46"/>
-    <w:lsdException w:name="List Table 2 Accent 5" w:uiPriority="47"/>
-    <w:lsdException w:name="List Table 3 Accent 5" w:uiPriority="48"/>
-    <w:lsdException w:name="List Table 4 Accent 5" w:uiPriority="49"/>
-    <w:lsdException w:name="List Table 5 Dark Accent 5" w:uiPriority="50"/>
-    <w:lsdException w:name="List Table 6 Colorful Accent 5" w:uiPriority="51"/>
-    <w:lsdException w:name="List Table 7 Colorful Accent 5" w:uiPriority="52"/>
-    <w:lsdException w:name="List Table 1 Light Accent 6" w:uiPriority="46"/>
-    <w:lsdException w:name="List Table 2 Accent 6" w:uiPriority="47"/>
-    <w:lsdException w:name="List Table 3 Accent 6" w:uiPriority="48"/>
-    <w:lsdException w:name="List Table 4 Accent 6" w:uiPriority="49"/>
-    <w:lsdException w:name="List Table 5 Dark Accent 6" w:uiPriority="50"/>
-    <w:lsdException w:name="List Table 6 Colorful Accent 6" w:uiPriority="51"/>
-    <w:lsdException w:name="List Table 7 Colorful Accent 6" w:uiPriority="52"/>
+  <w:latentStyles w:defLockedState="0" w:defUIPriority="99" w:defSemiHidden="1" w:defUnhideWhenUsed="1" w:defQFormat="0" w:count="267">
+    <w:lsdException w:name="Normal" w:semiHidden="0" w:uiPriority="0" w:unhideWhenUsed="0" w:qFormat="1"/>
+    <w:lsdException w:name="heading 1" w:semiHidden="0" w:uiPriority="0" w:unhideWhenUsed="0" w:qFormat="1"/>
+    <w:lsdException w:name="heading 2" w:uiPriority="0" w:qFormat="1"/>
+    <w:lsdException w:name="heading 3" w:uiPriority="9" w:qFormat="1"/>
+    <w:lsdException w:name="heading 4" w:uiPriority="9" w:qFormat="1"/>
+    <w:lsdException w:name="heading 5" w:uiPriority="9" w:qFormat="1"/>
+    <w:lsdException w:name="heading 6" w:uiPriority="9" w:qFormat="1"/>
+    <w:lsdException w:name="heading 7" w:uiPriority="9" w:qFormat="1"/>
+    <w:lsdException w:name="heading 8" w:uiPriority="9" w:qFormat="1"/>
+    <w:lsdException w:name="heading 9" w:uiPriority="9" w:qFormat="1"/>
+    <w:lsdException w:name="toc 1" w:uiPriority="39" w:qFormat="1"/>
+    <w:lsdException w:name="toc 2" w:uiPriority="39" w:qFormat="1"/>
+    <w:lsdException w:name="toc 3" w:uiPriority="39" w:qFormat="1"/>
+    <w:lsdException w:name="toc 4" w:uiPriority="39"/>
+    <w:lsdException w:name="toc 5" w:uiPriority="39"/>
+    <w:lsdException w:name="toc 6" w:uiPriority="39"/>
+    <w:lsdException w:name="toc 7" w:uiPriority="39"/>
+    <w:lsdException w:name="toc 8" w:uiPriority="39"/>
+    <w:lsdException w:name="toc 9" w:uiPriority="39"/>
+    <w:lsdException w:name="caption" w:uiPriority="35" w:qFormat="1"/>
+    <w:lsdException w:name="Title" w:semiHidden="0" w:uiPriority="10" w:unhideWhenUsed="0" w:qFormat="1"/>
+    <w:lsdException w:name="Default Paragraph Font" w:uiPriority="1"/>
+    <w:lsdException w:name="Body Text" w:uiPriority="0"/>
+    <w:lsdException w:name="Subtitle" w:semiHidden="0" w:uiPriority="11" w:unhideWhenUsed="0" w:qFormat="1"/>
+    <w:lsdException w:name="Strong" w:semiHidden="0" w:uiPriority="22" w:unhideWhenUsed="0" w:qFormat="1"/>
+    <w:lsdException w:name="Emphasis" w:semiHidden="0" w:uiPriority="20" w:unhideWhenUsed="0" w:qFormat="1"/>
+    <w:lsdException w:name="Table Grid" w:semiHidden="0" w:uiPriority="59" w:unhideWhenUsed="0"/>
+    <w:lsdException w:name="Placeholder Text" w:unhideWhenUsed="0"/>
+    <w:lsdException w:name="No Spacing" w:semiHidden="0" w:uiPriority="1" w:unhideWhenUsed="0" w:qFormat="1"/>
+    <w:lsdException w:name="Light Shading" w:semiHidden="0" w:uiPriority="60" w:unhideWhenUsed="0"/>
+    <w:lsdException w:name="Light List" w:semiHidden="0" w:uiPriority="61" w:unhideWhenUsed="0"/>
+    <w:lsdException w:name="Light Grid" w:semiHidden="0" w:uiPriority="62" w:unhideWhenUsed="0"/>
+    <w:lsdException w:name="Medium Shading 1" w:semiHidden="0" w:uiPriority="63" w:unhideWhenUsed="0"/>
+    <w:lsdException w:name="Medium Shading 2" w:semiHidden="0" w:uiPriority="64" w:unhideWhenUsed="0"/>
+    <w:lsdException w:name="Medium List 1" w:semiHidden="0" w:uiPriority="65" w:unhideWhenUsed="0"/>
+    <w:lsdException w:name="Medium List 2" w:semiHidden="0" w:uiPriority="66" w:unhideWhenUsed="0"/>
+    <w:lsdException w:name="Medium Grid 1" w:semiHidden="0" w:uiPriority="67" w:unhideWhenUsed="0"/>
+    <w:lsdException w:name="Medium Grid 2" w:semiHidden="0" w:uiPriority="68" w:unhideWhenUsed="0"/>
+    <w:lsdException w:name="Medium Grid 3" w:semiHidden="0" w:uiPriority="69" w:unhideWhenUsed="0"/>
+    <w:lsdException w:name="Dark List" w:semiHidden="0" w:uiPriority="70" w:unhideWhenUsed="0"/>
+    <w:lsdException w:name="Colorful Shading" w:semiHidden="0" w:uiPriority="71" w:unhideWhenUsed="0"/>
+    <w:lsdException w:name="Colorful List" w:semiHidden="0" w:uiPriority="72" w:unhideWhenUsed="0"/>
+    <w:lsdException w:name="Colorful Grid" w:semiHidden="0" w:uiPriority="73" w:unhideWhenUsed="0"/>
+    <w:lsdException w:name="Light Shading Accent 1" w:semiHidden="0" w:uiPriority="60" w:unhideWhenUsed="0"/>
+    <w:lsdException w:name="Light List Accent 1" w:semiHidden="0" w:uiPriority="61" w:unhideWhenUsed="0"/>
+    <w:lsdException w:name="Light Grid Accent 1" w:semiHidden="0" w:uiPriority="62" w:unhideWhenUsed="0"/>
+    <w:lsdException w:name="Medium Shading 1 Accent 1" w:semiHidden="0" w:uiPriority="63" w:unhideWhenUsed="0"/>
+    <w:lsdException w:name="Medium Shading 2 Accent 1" w:semiHidden="0" w:uiPriority="64" w:unhideWhenUsed="0"/>
+    <w:lsdException w:name="Medium List 1 Accent 1" w:semiHidden="0" w:uiPriority="65" w:unhideWhenUsed="0"/>
+    <w:lsdException w:name="Revision" w:unhideWhenUsed="0"/>
+    <w:lsdException w:name="List Paragraph" w:semiHidden="0" w:uiPriority="34" w:unhideWhenUsed="0" w:qFormat="1"/>
+    <w:lsdException w:name="Quote" w:semiHidden="0" w:uiPriority="29" w:unhideWhenUsed="0" w:qFormat="1"/>
+    <w:lsdException w:name="Intense Quote" w:semiHidden="0" w:uiPriority="30" w:unhideWhenUsed="0" w:qFormat="1"/>
+    <w:lsdException w:name="Medium List 2 Accent 1" w:semiHidden="0" w:uiPriority="66" w:unhideWhenUsed="0"/>
+    <w:lsdException w:name="Medium Grid 1 Accent 1" w:semiHidden="0" w:uiPriority="67" w:unhideWhenUsed="0"/>
+    <w:lsdException w:name="Medium Grid 2 Accent 1" w:semiHidden="0" w:uiPriority="68" w:unhideWhenUsed="0"/>
+    <w:lsdException w:name="Medium Grid 3 Accent 1" w:semiHidden="0" w:uiPriority="69" w:unhideWhenUsed="0"/>
+    <w:lsdException w:name="Dark List Accent 1" w:semiHidden="0" w:uiPriority="70" w:unhideWhenUsed="0"/>
+    <w:lsdException w:name="Colorful Shading Accent 1" w:semiHidden="0" w:uiPriority="71" w:unhideWhenUsed="0"/>
+    <w:lsdException w:name="Colorful List Accent 1" w:semiHidden="0" w:uiPriority="72" w:unhideWhenUsed="0"/>
+    <w:lsdException w:name="Colorful Grid Accent 1" w:semiHidden="0" w:uiPriority="73" w:unhideWhenUsed="0"/>
+    <w:lsdException w:name="Light Shading Accent 2" w:semiHidden="0" w:uiPriority="60" w:unhideWhenUsed="0"/>
+    <w:lsdException w:name="Light List Accent 2" w:semiHidden="0" w:uiPriority="61" w:unhideWhenUsed="0"/>
+    <w:lsdException w:name="Light Grid Accent 2" w:semiHidden="0" w:uiPriority="62" w:unhideWhenUsed="0"/>
+    <w:lsdException w:name="Medium Shading 1 Accent 2" w:semiHidden="0" w:uiPriority="63" w:unhideWhenUsed="0"/>
+    <w:lsdException w:name="Medium Shading 2 Accent 2" w:semiHidden="0" w:uiPriority="64" w:unhideWhenUsed="0"/>
+    <w:lsdException w:name="Medium List 1 Accent 2" w:semiHidden="0" w:uiPriority="65" w:unhideWhenUsed="0"/>
+    <w:lsdException w:name="Medium List 2 Accent 2" w:semiHidden="0" w:uiPriority="66" w:unhideWhenUsed="0"/>
+    <w:lsdException w:name="Medium Grid 1 Accent 2" w:semiHidden="0" w:uiPriority="67" w:unhideWhenUsed="0"/>
+    <w:lsdException w:name="Medium Grid 2 Accent 2" w:semiHidden="0" w:uiPriority="68" w:unhideWhenUsed="0"/>
+    <w:lsdException w:name="Medium Grid 3 Accent 2" w:semiHidden="0" w:uiPriority="69" w:unhideWhenUsed="0"/>
+    <w:lsdException w:name="Dark List Accent 2" w:semiHidden="0" w:uiPriority="70" w:unhideWhenUsed="0"/>
+    <w:lsdException w:name="Colorful Shading Accent 2" w:semiHidden="0" w:uiPriority="71" w:unhideWhenUsed="0"/>
+    <w:lsdException w:name="Colorful List Accent 2" w:semiHidden="0" w:uiPriority="72" w:unhideWhenUsed="0"/>
+    <w:lsdException w:name="Colorful Grid Accent 2" w:semiHidden="0" w:uiPriority="73" w:unhideWhenUsed="0"/>
+    <w:lsdException w:name="Light Shading Accent 3" w:semiHidden="0" w:uiPriority="60" w:unhideWhenUsed="0"/>
+    <w:lsdException w:name="Light List Accent 3" w:semiHidden="0" w:uiPriority="61" w:unhideWhenUsed="0"/>
+    <w:lsdException w:name="Light Grid Accent 3" w:semiHidden="0" w:uiPriority="62" w:unhideWhenUsed="0"/>
+    <w:lsdException w:name="Medium Shading 1 Accent 3" w:semiHidden="0" w:uiPriority="63" w:unhideWhenUsed="0"/>
+    <w:lsdException w:name="Medium Shading 2 Accent 3" w:semiHidden="0" w:uiPriority="64" w:unhideWhenUsed="0"/>
+    <w:lsdException w:name="Medium List 1 Accent 3" w:semiHidden="0" w:uiPriority="65" w:unhideWhenUsed="0"/>
+    <w:lsdException w:name="Medium List 2 Accent 3" w:semiHidden="0" w:uiPriority="66" w:unhideWhenUsed="0"/>
+    <w:lsdException w:name="Medium Grid 1 Accent 3" w:semiHidden="0" w:uiPriority="67" w:unhideWhenUsed="0"/>
+    <w:lsdException w:name="Medium Grid 2 Accent 3" w:semiHidden="0" w:uiPriority="68" w:unhideWhenUsed="0"/>
+    <w:lsdException w:name="Medium Grid 3 Accent 3" w:semiHidden="0" w:uiPriority="69" w:unhideWhenUsed="0"/>
+    <w:lsdException w:name="Dark List Accent 3" w:semiHidden="0" w:uiPriority="70" w:unhideWhenUsed="0"/>
+    <w:lsdException w:name="Colorful Shading Accent 3" w:semiHidden="0" w:uiPriority="71" w:unhideWhenUsed="0"/>
+    <w:lsdException w:name="Colorful List Accent 3" w:semiHidden="0" w:uiPriority="72" w:unhideWhenUsed="0"/>
+    <w:lsdException w:name="Colorful Grid Accent 3" w:semiHidden="0" w:uiPriority="73" w:unhideWhenUsed="0"/>
+    <w:lsdException w:name="Light Shading Accent 4" w:semiHidden="0" w:uiPriority="60" w:unhideWhenUsed="0"/>
+    <w:lsdException w:name="Light List Accent 4" w:semiHidden="0" w:uiPriority="61" w:unhideWhenUsed="0"/>
+    <w:lsdException w:name="Light Grid Accent 4" w:semiHidden="0" w:uiPriority="62" w:unhideWhenUsed="0"/>
+    <w:lsdException w:name="Medium Shading 1 Accent 4" w:semiHidden="0" w:uiPriority="63" w:unhideWhenUsed="0"/>
+    <w:lsdException w:name="Medium Shading 2 Accent 4" w:semiHidden="0" w:uiPriority="64" w:unhideWhenUsed="0"/>
+    <w:lsdException w:name="Medium List 1 Accent 4" w:semiHidden="0" w:uiPriority="65" w:unhideWhenUsed="0"/>
+    <w:lsdException w:name="Medium List 2 Accent 4" w:semiHidden="0" w:uiPriority="66" w:unhideWhenUsed="0"/>
+    <w:lsdException w:name="Medium Grid 1 Accent 4" w:semiHidden="0" w:uiPriority="67" w:unhideWhenUsed="0"/>
+    <w:lsdException w:name="Medium Grid 2 Accent 4" w:semiHidden="0" w:uiPriority="68" w:unhideWhenUsed="0"/>
+    <w:lsdException w:name="Medium Grid 3 Accent 4" w:semiHidden="0" w:uiPriority="69" w:unhideWhenUsed="0"/>
+    <w:lsdException w:name="Dark List Accent 4" w:semiHidden="0" w:uiPriority="70" w:unhideWhenUsed="0"/>
+    <w:lsdException w:name="Colorful Shading Accent 4" w:semiHidden="0" w:uiPriority="71" w:unhideWhenUsed="0"/>
+    <w:lsdException w:name="Colorful List Accent 4" w:semiHidden="0" w:uiPriority="72" w:unhideWhenUsed="0"/>
+    <w:lsdException w:name="Colorful Grid Accent 4" w:semiHidden="0" w:uiPriority="73" w:unhideWhenUsed="0"/>
+    <w:lsdException w:name="Light Shading Accent 5" w:semiHidden="0" w:uiPriority="60" w:unhideWhenUsed="0"/>
+    <w:lsdException w:name="Light List Accent 5" w:semiHidden="0" w:uiPriority="61" w:unhideWhenUsed="0"/>
+    <w:lsdException w:name="Light Grid Accent 5" w:semiHidden="0" w:uiPriority="62" w:unhideWhenUsed="0"/>
+    <w:lsdException w:name="Medium Shading 1 Accent 5" w:semiHidden="0" w:uiPriority="63" w:unhideWhenUsed="0"/>
+    <w:lsdException w:name="Medium Shading 2 Accent 5" w:semiHidden="0" w:uiPriority="64" w:unhideWhenUsed="0"/>
+    <w:lsdException w:name="Medium List 1 Accent 5" w:semiHidden="0" w:uiPriority="65" w:unhideWhenUsed="0"/>
+    <w:lsdException w:name="Medium List 2 Accent 5" w:semiHidden="0" w:uiPriority="66" w:unhideWhenUsed="0"/>
+    <w:lsdException w:name="Medium Grid 1 Accent 5" w:semiHidden="0" w:uiPriority="67" w:unhideWhenUsed="0"/>
+    <w:lsdException w:name="Medium Grid 2 Accent 5" w:semiHidden="0" w:uiPriority="68" w:unhideWhenUsed="0"/>
+    <w:lsdException w:name="Medium Grid 3 Accent 5" w:semiHidden="0" w:uiPriority="69" w:unhideWhenUsed="0"/>
+    <w:lsdException w:name="Dark List Accent 5" w:semiHidden="0" w:uiPriority="70" w:unhideWhenUsed="0"/>
+    <w:lsdException w:name="Colorful Shading Accent 5" w:semiHidden="0" w:uiPriority="71" w:unhideWhenUsed="0"/>
+    <w:lsdException w:name="Colorful List Accent 5" w:semiHidden="0" w:uiPriority="72" w:unhideWhenUsed="0"/>
+    <w:lsdException w:name="Colorful Grid Accent 5" w:semiHidden="0" w:uiPriority="73" w:unhideWhenUsed="0"/>
+    <w:lsdException w:name="Light Shading Accent 6" w:semiHidden="0" w:uiPriority="60" w:unhideWhenUsed="0"/>
+    <w:lsdException w:name="Light List Accent 6" w:semiHidden="0" w:uiPriority="61" w:unhideWhenUsed="0"/>
+    <w:lsdException w:name="Light Grid Accent 6" w:semiHidden="0" w:uiPriority="62" w:unhideWhenUsed="0"/>
+    <w:lsdException w:name="Medium Shading 1 Accent 6" w:semiHidden="0" w:uiPriority="63" w:unhideWhenUsed="0"/>
+    <w:lsdException w:name="Medium Shading 2 Accent 6" w:semiHidden="0" w:uiPriority="64" w:unhideWhenUsed="0"/>
+    <w:lsdException w:name="Medium List 1 Accent 6" w:semiHidden="0" w:uiPriority="65" w:unhideWhenUsed="0"/>
+    <w:lsdException w:name="Medium List 2 Accent 6" w:semiHidden="0" w:uiPriority="66" w:unhideWhenUsed="0"/>
+    <w:lsdException w:name="Medium Grid 1 Accent 6" w:semiHidden="0" w:uiPriority="67" w:unhideWhenUsed="0"/>
+    <w:lsdException w:name="Medium Grid 2 Accent 6" w:semiHidden="0" w:uiPriority="68" w:unhideWhenUsed="0"/>
+    <w:lsdException w:name="Medium Grid 3 Accent 6" w:semiHidden="0" w:uiPriority="69" w:unhideWhenUsed="0"/>
+    <w:lsdException w:name="Dark List Accent 6" w:semiHidden="0" w:uiPriority="70" w:unhideWhenUsed="0"/>
+    <w:lsdException w:name="Colorful Shading Accent 6" w:semiHidden="0" w:uiPriority="71" w:unhideWhenUsed="0"/>
+    <w:lsdException w:name="Colorful List Accent 6" w:semiHidden="0" w:uiPriority="72" w:unhideWhenUsed="0"/>
+    <w:lsdException w:name="Colorful Grid Accent 6" w:semiHidden="0" w:uiPriority="73" w:unhideWhenUsed="0"/>
+    <w:lsdException w:name="Subtle Emphasis" w:semiHidden="0" w:uiPriority="19" w:unhideWhenUsed="0" w:qFormat="1"/>
+    <w:lsdException w:name="Intense Emphasis" w:semiHidden="0" w:uiPriority="21" w:unhideWhenUsed="0" w:qFormat="1"/>
+    <w:lsdException w:name="Subtle Reference" w:semiHidden="0" w:uiPriority="31" w:unhideWhenUsed="0" w:qFormat="1"/>
+    <w:lsdException w:name="Intense Reference" w:semiHidden="0" w:uiPriority="32" w:unhideWhenUsed="0" w:qFormat="1"/>
+    <w:lsdException w:name="Book Title" w:semiHidden="0" w:uiPriority="33" w:unhideWhenUsed="0" w:qFormat="1"/>
+    <w:lsdException w:name="Bibliography" w:uiPriority="37"/>
+    <w:lsdException w:name="TOC Heading" w:uiPriority="39" w:qFormat="1"/>
   </w:latentStyles>
   <w:style w:type="paragraph" w:default="1" w:styleId="Normal">
     <w:name w:val="Normal"/>
@@ -4870,6 +4599,7 @@
     <w:uiPriority w:val="99"/>
     <w:semiHidden/>
     <w:unhideWhenUsed/>
+    <w:qFormat/>
     <w:tblPr>
       <w:tblInd w:w="0" w:type="dxa"/>
       <w:tblCellMar>
@@ -5425,11 +5155,11 @@
     <w:qFormat/>
     <w:rsid w:val="005F60BA"/>
   </w:style>
-  <w:style w:type="paragraph" w:styleId="Puesto">
+  <w:style w:type="paragraph" w:styleId="Ttulo">
     <w:name w:val="Title"/>
     <w:basedOn w:val="Normal"/>
     <w:next w:val="Normal"/>
-    <w:link w:val="PuestoCar"/>
+    <w:link w:val="TtuloCar"/>
     <w:uiPriority w:val="10"/>
     <w:qFormat/>
     <w:rsid w:val="009A3173"/>
@@ -5449,10 +5179,10 @@
       <w:szCs w:val="52"/>
     </w:rPr>
   </w:style>
-  <w:style w:type="character" w:customStyle="1" w:styleId="PuestoCar">
-    <w:name w:val="Puesto Car"/>
+  <w:style w:type="character" w:customStyle="1" w:styleId="TtuloCar">
+    <w:name w:val="Título Car"/>
     <w:basedOn w:val="Fuentedeprrafopredeter"/>
-    <w:link w:val="Puesto"/>
+    <w:link w:val="Ttulo"/>
     <w:uiPriority w:val="10"/>
     <w:rsid w:val="009A3173"/>
     <w:rPr>
@@ -5466,7 +5196,7 @@
   </w:style>
   <w:style w:type="paragraph" w:customStyle="1" w:styleId="PSI-Ttulo">
     <w:name w:val="PSI - Título"/>
-    <w:basedOn w:val="Puesto"/>
+    <w:basedOn w:val="Ttulo"/>
     <w:autoRedefine/>
     <w:qFormat/>
     <w:rsid w:val="009A3173"/>
@@ -5806,7 +5536,7 @@
 </file>
 
 <file path=customXml/itemProps2.xml><?xml version="1.0" encoding="utf-8"?>
-<ds:datastoreItem xmlns:ds="http://schemas.openxmlformats.org/officeDocument/2006/customXml" ds:itemID="{97920167-B04C-4D1E-BC1A-05BCCEE744A4}">
+<ds:datastoreItem xmlns:ds="http://schemas.openxmlformats.org/officeDocument/2006/customXml" ds:itemID="{C3381591-300C-47BB-9C39-54A93F96B87E}">
   <ds:schemaRefs>
     <ds:schemaRef ds:uri="http://schemas.openxmlformats.org/officeDocument/2006/bibliography"/>
   </ds:schemaRefs>

</xml_diff>

<commit_message>
Actualización del Flujo de Eventos Normal y completado de las Poscondiciones del Caso de Uso Visualizar Programa.
</commit_message>
<xml_diff>
--- a/Elaboración/Especificaciones CU/Especificacion Caso de Uso Visualizar Programa.docx
+++ b/Elaboración/Especificaciones CU/Especificacion Caso de Uso Visualizar Programa.docx
@@ -1424,6 +1424,11 @@
       <w:bookmarkStart w:id="3" w:name="_Toc228206476"/>
       <w:bookmarkStart w:id="4" w:name="_Toc234686581"/>
       <w:bookmarkStart w:id="5" w:name="_Toc257615430"/>
+    </w:p>
+    <w:p>
+      <w:pPr>
+        <w:pStyle w:val="PSI-Ttulo1"/>
+      </w:pPr>
       <w:r>
         <w:t>Actores del CU</w:t>
       </w:r>
@@ -1475,7 +1480,7 @@
         <w:spacing w:before="0" w:line="240" w:lineRule="auto"/>
       </w:pPr>
       <w:r>
-        <w:t>Se presenta al invitado, la pantalla principal del sistema.</w:t>
+        <w:t>El sistema despliega la pantalla “carreras” con todas las carreras que se dictan en la UNPA – UARG.</w:t>
       </w:r>
     </w:p>
     <w:p>
@@ -1488,7 +1493,7 @@
         <w:spacing w:before="0" w:line="240" w:lineRule="auto"/>
       </w:pPr>
       <w:r>
-        <w:t>El invitado presiona el botón “Buscar Programa”.</w:t>
+        <w:t>El invitado selecciona la carrera.</w:t>
       </w:r>
     </w:p>
     <w:p>
@@ -1501,7 +1506,16 @@
         <w:spacing w:before="0" w:line="240" w:lineRule="auto"/>
       </w:pPr>
       <w:r>
-        <w:t>El sistema despliega la pantalla “carreras” con todas las carreras que se dictan en la UNPA – UARG.</w:t>
+        <w:t xml:space="preserve">El sistema muestra los </w:t>
+      </w:r>
+      <w:r>
+        <w:t>años</w:t>
+      </w:r>
+      <w:r>
+        <w:t xml:space="preserve"> correspondientes a la carrera </w:t>
+      </w:r>
+      <w:r>
+        <w:t>que tengan programas cargados.</w:t>
       </w:r>
     </w:p>
     <w:p>
@@ -1514,7 +1528,16 @@
         <w:spacing w:before="0" w:line="240" w:lineRule="auto"/>
       </w:pPr>
       <w:r>
-        <w:t>El invitado selecciona la carrera.</w:t>
+        <w:t xml:space="preserve">El invitado selecciona un </w:t>
+      </w:r>
+      <w:r>
+        <w:t>año</w:t>
+      </w:r>
+      <w:r>
+        <w:t>, opcionalmente puede filtrar el mismo introduciendo dígitos numéricos</w:t>
+      </w:r>
+      <w:r>
+        <w:t>.</w:t>
       </w:r>
     </w:p>
     <w:p>
@@ -1527,13 +1550,7 @@
         <w:spacing w:before="0" w:line="240" w:lineRule="auto"/>
       </w:pPr>
       <w:r>
-        <w:t xml:space="preserve">El sistema muestra los </w:t>
-      </w:r>
-      <w:r>
-        <w:t>años</w:t>
-      </w:r>
-      <w:r>
-        <w:t xml:space="preserve"> correspondientes a la carrera seleccionada.</w:t>
+        <w:t>El sistema muestra todas las asignaturas correspondientes a la carrera y año seleccionado.</w:t>
       </w:r>
     </w:p>
     <w:p>
@@ -1546,13 +1563,10 @@
         <w:spacing w:before="0" w:line="240" w:lineRule="auto"/>
       </w:pPr>
       <w:r>
-        <w:t xml:space="preserve">El invitado selecciona un </w:t>
-      </w:r>
-      <w:r>
-        <w:t>año</w:t>
-      </w:r>
-      <w:r>
-        <w:t>, opcionalmente puede filtrar el mismo introduciendo dígitos numéricos</w:t>
+        <w:t>El invitado selecciona la asignatura</w:t>
+      </w:r>
+      <w:r>
+        <w:t>, opcionalmente puede filtrar las mismas introduciendo el nombre</w:t>
       </w:r>
       <w:r>
         <w:t>.</w:t>
@@ -1568,38 +1582,6 @@
         <w:spacing w:before="0" w:line="240" w:lineRule="auto"/>
       </w:pPr>
       <w:r>
-        <w:t>El sistema muestra todas las asignaturas correspondientes a la carrera y año seleccionado.</w:t>
-      </w:r>
-    </w:p>
-    <w:p>
-      <w:pPr>
-        <w:pStyle w:val="PSI-Normal"/>
-        <w:numPr>
-          <w:ilvl w:val="0"/>
-          <w:numId w:val="13"/>
-        </w:numPr>
-        <w:spacing w:before="0" w:line="240" w:lineRule="auto"/>
-      </w:pPr>
-      <w:r>
-        <w:t>El invitado selecciona la asignatura</w:t>
-      </w:r>
-      <w:r>
-        <w:t>, opcionalmente puede filtrar las mismas introduciendo el nombre</w:t>
-      </w:r>
-      <w:r>
-        <w:t>.</w:t>
-      </w:r>
-    </w:p>
-    <w:p>
-      <w:pPr>
-        <w:pStyle w:val="PSI-Normal"/>
-        <w:numPr>
-          <w:ilvl w:val="0"/>
-          <w:numId w:val="13"/>
-        </w:numPr>
-        <w:spacing w:before="0" w:line="240" w:lineRule="auto"/>
-      </w:pPr>
-      <w:r>
         <w:t>El sistema visualiza mediante el navegador, el programa de la asignatura seleccionada por el invitado.</w:t>
       </w:r>
     </w:p>
@@ -1638,15 +1620,35 @@
     </w:p>
     <w:p>
       <w:pPr>
-        <w:pStyle w:val="PSI-Comentario"/>
-      </w:pPr>
-      <w:r>
-        <w:t>[Efectos que de forma inmediata tiene la realización del Caso de Uso sobre el estado del sistema]</w:t>
-      </w:r>
-    </w:p>
-    <w:p>
-      <w:pPr>
-        <w:pStyle w:val="PSI-Comentario"/>
+        <w:pStyle w:val="PSI-Normal"/>
+      </w:pPr>
+      <w:r>
+        <w:t xml:space="preserve">El sistema queda a la espera de una acción en la pantalla donde </w:t>
+      </w:r>
+      <w:r>
+        <w:t xml:space="preserve">se </w:t>
+      </w:r>
+      <w:r>
+        <w:t xml:space="preserve">muestra el programa </w:t>
+      </w:r>
+      <w:r>
+        <w:t>.</w:t>
+      </w:r>
+      <w:proofErr w:type="spellStart"/>
+      <w:r>
+        <w:t>pdf</w:t>
+      </w:r>
+      <w:proofErr w:type="spellEnd"/>
+      <w:r>
+        <w:t xml:space="preserve"> de la asignatura seleccionada</w:t>
+      </w:r>
+      <w:r>
+        <w:t xml:space="preserve">. </w:t>
+      </w:r>
+    </w:p>
+    <w:p>
+      <w:pPr>
+        <w:pStyle w:val="PSI-Normal"/>
       </w:pPr>
     </w:p>
     <w:p>
@@ -5536,7 +5538,7 @@
 </file>
 
 <file path=customXml/itemProps2.xml><?xml version="1.0" encoding="utf-8"?>
-<ds:datastoreItem xmlns:ds="http://schemas.openxmlformats.org/officeDocument/2006/customXml" ds:itemID="{C3381591-300C-47BB-9C39-54A93F96B87E}">
+<ds:datastoreItem xmlns:ds="http://schemas.openxmlformats.org/officeDocument/2006/customXml" ds:itemID="{186E9CD3-0199-4A90-8F03-E8ABB5F2EF76}">
   <ds:schemaRefs>
     <ds:schemaRef ds:uri="http://schemas.openxmlformats.org/officeDocument/2006/bibliography"/>
   </ds:schemaRefs>

</xml_diff>

<commit_message>
Actualizacion del Flujo de Eventos Normal del CU Visualizar Programa
</commit_message>
<xml_diff>
--- a/Elaboración/Especificaciones CU/Especificacion Caso de Uso Visualizar Programa.docx
+++ b/Elaboración/Especificaciones CU/Especificacion Caso de Uso Visualizar Programa.docx
@@ -412,15 +412,7 @@
                         <w:pStyle w:val="PSI-DescripcindelDocumentos"/>
                       </w:pPr>
                       <w:r>
-                        <w:t xml:space="preserve">Estos ilustran los requerimientos del sistema al mostrar </w:t>
-                      </w:r>
-                      <w:proofErr w:type="spellStart"/>
-                      <w:r>
-                        <w:t>como</w:t>
-                      </w:r>
-                      <w:proofErr w:type="spellEnd"/>
-                      <w:r>
-                        <w:t xml:space="preserve"> reacciona una respuesta a eventos que se producen en el mismo</w:t>
+                        <w:t>Estos ilustran los requerimientos del sistema al mostrar como reacciona una respuesta a eventos que se producen en el mismo</w:t>
                       </w:r>
                     </w:p>
                     <w:p>
@@ -1550,7 +1542,16 @@
         <w:spacing w:before="0" w:line="240" w:lineRule="auto"/>
       </w:pPr>
       <w:r>
-        <w:t>El sistema muestra todas las asignaturas correspondientes a la carrera y año seleccionado.</w:t>
+        <w:t>El sistema muestra todos lo</w:t>
+      </w:r>
+      <w:r>
+        <w:t>s</w:t>
+      </w:r>
+      <w:r>
+        <w:t xml:space="preserve"> programas de las </w:t>
+      </w:r>
+      <w:r>
+        <w:t>asignaturas correspondientes a la carrera y año seleccionado.</w:t>
       </w:r>
     </w:p>
     <w:p>
@@ -1563,10 +1564,19 @@
         <w:spacing w:before="0" w:line="240" w:lineRule="auto"/>
       </w:pPr>
       <w:r>
-        <w:t>El invitado selecciona la asignatura</w:t>
-      </w:r>
-      <w:r>
-        <w:t>, opcionalmente puede filtrar las mismas introduciendo el nombre</w:t>
+        <w:t xml:space="preserve">El invitado selecciona </w:t>
+      </w:r>
+      <w:r>
+        <w:t xml:space="preserve">el programa de </w:t>
+      </w:r>
+      <w:r>
+        <w:t>la asignatura</w:t>
+      </w:r>
+      <w:r>
+        <w:t>, opcionalmente puede filtrar los mismo</w:t>
+      </w:r>
+      <w:r>
+        <w:t>s introduciendo el nombre</w:t>
       </w:r>
       <w:r>
         <w:t>.</w:t>
@@ -1606,14 +1616,12 @@
       <w:bookmarkStart w:id="9" w:name="_Toc228206479"/>
       <w:bookmarkStart w:id="10" w:name="_Toc234686584"/>
       <w:bookmarkStart w:id="11" w:name="_Toc257615433"/>
-      <w:proofErr w:type="spellStart"/>
       <w:r>
         <w:t>Poscondiciones</w:t>
       </w:r>
       <w:bookmarkEnd w:id="9"/>
       <w:bookmarkEnd w:id="10"/>
       <w:bookmarkEnd w:id="11"/>
-      <w:proofErr w:type="spellEnd"/>
       <w:r>
         <w:t xml:space="preserve"> </w:t>
       </w:r>
@@ -1634,11 +1642,9 @@
       <w:r>
         <w:t>.</w:t>
       </w:r>
-      <w:proofErr w:type="spellStart"/>
       <w:r>
         <w:t>pdf</w:t>
       </w:r>
-      <w:proofErr w:type="spellEnd"/>
       <w:r>
         <w:t xml:space="preserve"> de la asignatura seleccionada</w:t>
       </w:r>
@@ -2260,15 +2266,7 @@
         <w:t xml:space="preserve"> </w:t>
       </w:r>
       <w:r>
-        <w:t xml:space="preserve">ocurre de forma rápida e </w:t>
-      </w:r>
-      <w:proofErr w:type="spellStart"/>
-      <w:r>
-        <w:t>ininterrumpible</w:t>
-      </w:r>
-      <w:proofErr w:type="spellEnd"/>
-      <w:r>
-        <w:t>.</w:t>
+        <w:t>ocurre de forma rápida e ininterrumpible.</w:t>
       </w:r>
       <w:r>
         <w:t>]</w:t>
@@ -5538,7 +5536,7 @@
 </file>
 
 <file path=customXml/itemProps2.xml><?xml version="1.0" encoding="utf-8"?>
-<ds:datastoreItem xmlns:ds="http://schemas.openxmlformats.org/officeDocument/2006/customXml" ds:itemID="{186E9CD3-0199-4A90-8F03-E8ABB5F2EF76}">
+<ds:datastoreItem xmlns:ds="http://schemas.openxmlformats.org/officeDocument/2006/customXml" ds:itemID="{ED8B886E-10FD-4BCD-A044-9887D5C6167A}">
   <ds:schemaRefs>
     <ds:schemaRef ds:uri="http://schemas.openxmlformats.org/officeDocument/2006/bibliography"/>
   </ds:schemaRefs>

</xml_diff>